<commit_message>
Added enemyHealth. Closes #15
</commit_message>
<xml_diff>
--- a/Documents/WorkingTimeline.docx
+++ b/Documents/WorkingTimeline.docx
@@ -1310,473 +1310,494 @@
               </w:rPr>
               <w:t>s</w:t>
             </w:r>
+            <w:r>
+              <w:rPr>
+                <w:rFonts w:ascii="Calibri" w:hAnsi="Calibri" w:cs="Calibri"/>
+                <w:sz w:val="21"/>
+                <w:szCs w:val="21"/>
+              </w:rPr>
+              <w:t xml:space="preserve"> complete</w:t>
+            </w:r>
+          </w:p>
+          <w:p>
+            <w:pPr>
+              <w:rPr>
+                <w:rFonts w:ascii="Calibri" w:hAnsi="Calibri" w:cs="Calibri"/>
+                <w:sz w:val="21"/>
+                <w:szCs w:val="21"/>
+              </w:rPr>
+            </w:pPr>
+          </w:p>
+          <w:p>
+            <w:pPr>
+              <w:rPr>
+                <w:rFonts w:ascii="Calibri" w:hAnsi="Calibri" w:cs="Calibri"/>
+                <w:sz w:val="21"/>
+                <w:szCs w:val="21"/>
+              </w:rPr>
+            </w:pPr>
+            <w:r>
+              <w:rPr>
+                <w:rFonts w:ascii="Calibri" w:hAnsi="Calibri" w:cs="Calibri"/>
+                <w:sz w:val="21"/>
+                <w:szCs w:val="21"/>
+              </w:rPr>
+              <w:t>Complete</w:t>
+            </w:r>
+          </w:p>
+          <w:p>
+            <w:pPr>
+              <w:rPr>
+                <w:rFonts w:ascii="Calibri" w:hAnsi="Calibri" w:cs="Calibri"/>
+                <w:sz w:val="21"/>
+                <w:szCs w:val="21"/>
+              </w:rPr>
+            </w:pPr>
+            <w:r>
+              <w:rPr>
+                <w:rFonts w:ascii="Calibri" w:hAnsi="Calibri" w:cs="Calibri"/>
+                <w:sz w:val="21"/>
+                <w:szCs w:val="21"/>
+              </w:rPr>
+              <w:t xml:space="preserve"> </w:t>
+            </w:r>
+          </w:p>
+          <w:p>
+            <w:pPr>
+              <w:rPr>
+                <w:rFonts w:ascii="Calibri" w:hAnsi="Calibri" w:cs="Calibri"/>
+                <w:sz w:val="21"/>
+                <w:szCs w:val="21"/>
+              </w:rPr>
+            </w:pPr>
+            <w:r>
+              <w:rPr>
+                <w:rFonts w:ascii="Calibri" w:hAnsi="Calibri" w:cs="Calibri"/>
+                <w:sz w:val="21"/>
+                <w:szCs w:val="21"/>
+              </w:rPr>
+              <w:t xml:space="preserve">Feedback Document #1 completed. </w:t>
+            </w:r>
+          </w:p>
+          <w:p>
+            <w:pPr>
+              <w:rPr>
+                <w:rFonts w:ascii="Calibri" w:hAnsi="Calibri" w:cs="Calibri"/>
+                <w:sz w:val="21"/>
+                <w:szCs w:val="21"/>
+              </w:rPr>
+            </w:pPr>
+          </w:p>
+          <w:p>
+            <w:pPr>
+              <w:rPr>
+                <w:rFonts w:ascii="Calibri" w:hAnsi="Calibri" w:cs="Calibri"/>
+              </w:rPr>
+            </w:pPr>
+          </w:p>
+        </w:tc>
+      </w:tr>
+      <w:tr>
+        <w:tc>
+          <w:tcPr>
+            <w:tcW w:w="1387" w:type="dxa"/>
+          </w:tcPr>
+          <w:p>
+            <w:pPr>
+              <w:spacing w:line="480" w:lineRule="auto"/>
+              <w:jc w:val="both"/>
+              <w:rPr>
+                <w:rFonts w:ascii="Calibri" w:hAnsi="Calibri" w:cs="Calibri"/>
+              </w:rPr>
+            </w:pPr>
+            <w:r>
+              <w:rPr>
+                <w:rFonts w:ascii="Calibri" w:hAnsi="Calibri" w:cs="Calibri"/>
+              </w:rPr>
+              <w:lastRenderedPageBreak/>
+              <w:t>10/14/19</w:t>
+            </w:r>
+          </w:p>
+        </w:tc>
+        <w:tc>
+          <w:tcPr>
+            <w:tcW w:w="1547" w:type="dxa"/>
+          </w:tcPr>
+          <w:p>
+            <w:pPr>
+              <w:spacing w:line="480" w:lineRule="auto"/>
+              <w:jc w:val="both"/>
+              <w:rPr>
+                <w:rFonts w:ascii="Calibri" w:hAnsi="Calibri" w:cs="Calibri"/>
+                <w:b/>
+                <w:bCs/>
+              </w:rPr>
+            </w:pPr>
+            <w:r>
+              <w:rPr>
+                <w:rFonts w:ascii="Calibri" w:hAnsi="Calibri" w:cs="Calibri"/>
+                <w:b/>
+                <w:bCs/>
+              </w:rPr>
+              <w:t>10/28/19</w:t>
+            </w:r>
+          </w:p>
+        </w:tc>
+        <w:tc>
+          <w:tcPr>
+            <w:tcW w:w="2765" w:type="dxa"/>
+          </w:tcPr>
+          <w:p>
+            <w:pPr>
+              <w:rPr>
+                <w:rFonts w:ascii="Calibri" w:hAnsi="Calibri" w:cs="Calibri"/>
+                <w:sz w:val="21"/>
+                <w:szCs w:val="21"/>
+              </w:rPr>
+            </w:pPr>
+            <w:r>
+              <w:rPr>
+                <w:rFonts w:ascii="Calibri" w:hAnsi="Calibri" w:cs="Calibri"/>
+                <w:sz w:val="21"/>
+                <w:szCs w:val="21"/>
+              </w:rPr>
+              <w:t xml:space="preserve">Implement feedback from previous sprint, if necessary. </w:t>
+            </w:r>
+          </w:p>
+          <w:p>
+            <w:pPr>
+              <w:rPr>
+                <w:rFonts w:ascii="Calibri" w:hAnsi="Calibri" w:cs="Calibri"/>
+                <w:sz w:val="21"/>
+                <w:szCs w:val="21"/>
+              </w:rPr>
+            </w:pPr>
+          </w:p>
+          <w:p>
+            <w:pPr>
+              <w:rPr>
+                <w:rFonts w:ascii="Calibri" w:hAnsi="Calibri" w:cs="Calibri"/>
+                <w:sz w:val="21"/>
+                <w:szCs w:val="21"/>
+              </w:rPr>
+            </w:pPr>
+            <w:r>
+              <w:rPr>
+                <w:rFonts w:ascii="Calibri" w:hAnsi="Calibri" w:cs="Calibri"/>
+                <w:sz w:val="21"/>
+                <w:szCs w:val="21"/>
+              </w:rPr>
+              <w:t>Continue working on designing the story progression of levels and the role of different NPCS.</w:t>
+            </w:r>
+          </w:p>
+          <w:p>
+            <w:pPr>
+              <w:rPr>
+                <w:rFonts w:ascii="Calibri" w:hAnsi="Calibri" w:cs="Calibri"/>
+              </w:rPr>
+            </w:pPr>
+          </w:p>
+          <w:p>
+            <w:pPr>
+              <w:rPr>
+                <w:rFonts w:ascii="Calibri" w:hAnsi="Calibri" w:cs="Calibri"/>
+                <w:sz w:val="21"/>
+                <w:szCs w:val="21"/>
+              </w:rPr>
+            </w:pPr>
+            <w:r>
+              <w:rPr>
+                <w:rFonts w:ascii="Calibri" w:hAnsi="Calibri" w:cs="Calibri"/>
+                <w:sz w:val="21"/>
+                <w:szCs w:val="21"/>
+              </w:rPr>
+              <w:t>Build UI for selecting Levels</w:t>
+            </w:r>
+          </w:p>
+          <w:p>
+            <w:pPr>
+              <w:rPr>
+                <w:rFonts w:ascii="Calibri" w:hAnsi="Calibri" w:cs="Calibri"/>
+              </w:rPr>
+            </w:pPr>
+          </w:p>
+          <w:p>
+            <w:pPr>
+              <w:rPr>
+                <w:rFonts w:ascii="Calibri" w:hAnsi="Calibri" w:cs="Calibri"/>
+                <w:sz w:val="21"/>
+                <w:szCs w:val="21"/>
+              </w:rPr>
+            </w:pPr>
+          </w:p>
+          <w:p>
+            <w:pPr>
+              <w:rPr>
+                <w:rFonts w:ascii="Calibri" w:hAnsi="Calibri" w:cs="Calibri"/>
+                <w:sz w:val="21"/>
+                <w:szCs w:val="21"/>
+              </w:rPr>
+            </w:pPr>
+          </w:p>
+          <w:p>
+            <w:pPr>
+              <w:rPr>
+                <w:rFonts w:ascii="Calibri" w:hAnsi="Calibri" w:cs="Calibri"/>
+                <w:sz w:val="21"/>
+                <w:szCs w:val="21"/>
+              </w:rPr>
+            </w:pPr>
+          </w:p>
+          <w:p>
+            <w:pPr>
+              <w:rPr>
+                <w:rFonts w:ascii="Calibri" w:hAnsi="Calibri" w:cs="Calibri"/>
+                <w:sz w:val="21"/>
+                <w:szCs w:val="21"/>
+              </w:rPr>
+            </w:pPr>
+          </w:p>
+          <w:p>
+            <w:pPr>
+              <w:rPr>
+                <w:rFonts w:ascii="Calibri" w:hAnsi="Calibri" w:cs="Calibri"/>
+                <w:sz w:val="21"/>
+                <w:szCs w:val="21"/>
+              </w:rPr>
+            </w:pPr>
+          </w:p>
+          <w:p>
+            <w:pPr>
+              <w:rPr>
+                <w:rFonts w:ascii="Calibri" w:hAnsi="Calibri" w:cs="Calibri"/>
+                <w:sz w:val="21"/>
+                <w:szCs w:val="21"/>
+              </w:rPr>
+            </w:pPr>
+            <w:r>
+              <w:rPr>
+                <w:rFonts w:ascii="Calibri" w:hAnsi="Calibri" w:cs="Calibri"/>
+                <w:sz w:val="21"/>
+                <w:szCs w:val="21"/>
+              </w:rPr>
+              <w:t>Start learning blender</w:t>
+            </w:r>
+          </w:p>
+          <w:p>
+            <w:pPr>
+              <w:rPr>
+                <w:rFonts w:ascii="Calibri" w:hAnsi="Calibri" w:cs="Calibri"/>
+              </w:rPr>
+            </w:pPr>
+          </w:p>
+        </w:tc>
+        <w:tc>
+          <w:tcPr>
+            <w:tcW w:w="2495" w:type="dxa"/>
+          </w:tcPr>
+          <w:p>
+            <w:pPr>
+              <w:rPr>
+                <w:rFonts w:ascii="Calibri" w:hAnsi="Calibri" w:cs="Calibri"/>
+                <w:sz w:val="21"/>
+                <w:szCs w:val="21"/>
+              </w:rPr>
+            </w:pPr>
+            <w:r>
+              <w:rPr>
+                <w:rFonts w:ascii="Calibri" w:hAnsi="Calibri" w:cs="Calibri"/>
+                <w:sz w:val="21"/>
+                <w:szCs w:val="21"/>
+              </w:rPr>
+              <w:t xml:space="preserve">Game with improvements implemented, if necessary. </w:t>
+            </w:r>
+          </w:p>
+          <w:p>
+            <w:pPr>
+              <w:rPr>
+                <w:rFonts w:ascii="Calibri" w:hAnsi="Calibri" w:cs="Calibri"/>
+                <w:sz w:val="21"/>
+                <w:szCs w:val="21"/>
+              </w:rPr>
+            </w:pPr>
+          </w:p>
+          <w:p>
+            <w:pPr>
+              <w:rPr>
+                <w:rFonts w:ascii="Calibri" w:hAnsi="Calibri" w:cs="Calibri"/>
+                <w:sz w:val="21"/>
+                <w:szCs w:val="21"/>
+              </w:rPr>
+            </w:pPr>
+            <w:r>
+              <w:rPr>
+                <w:rFonts w:ascii="Calibri" w:hAnsi="Calibri" w:cs="Calibri"/>
+                <w:sz w:val="21"/>
+                <w:szCs w:val="21"/>
+              </w:rPr>
+              <w:t xml:space="preserve">A </w:t>
+            </w:r>
+            <w:r>
+              <w:rPr>
+                <w:rFonts w:ascii="Calibri" w:hAnsi="Calibri" w:cs="Calibri"/>
+                <w:sz w:val="21"/>
+                <w:szCs w:val="21"/>
+              </w:rPr>
+              <w:t>complete</w:t>
+            </w:r>
+            <w:r>
+              <w:rPr>
+                <w:rFonts w:ascii="Calibri" w:hAnsi="Calibri" w:cs="Calibri"/>
+                <w:sz w:val="21"/>
+                <w:szCs w:val="21"/>
+              </w:rPr>
+              <w:t xml:space="preserve"> drawing or diagram demonstrating the story progression and characters. </w:t>
+            </w:r>
+          </w:p>
+          <w:p>
+            <w:pPr>
+              <w:rPr>
+                <w:rFonts w:ascii="Calibri" w:hAnsi="Calibri" w:cs="Calibri"/>
+              </w:rPr>
+            </w:pPr>
+          </w:p>
+          <w:p>
+            <w:pPr>
+              <w:rPr>
+                <w:rFonts w:ascii="Calibri" w:hAnsi="Calibri" w:cs="Calibri"/>
+                <w:sz w:val="21"/>
+                <w:szCs w:val="21"/>
+              </w:rPr>
+            </w:pPr>
+            <w:r>
+              <w:rPr>
+                <w:rFonts w:ascii="Calibri" w:hAnsi="Calibri" w:cs="Calibri"/>
+                <w:sz w:val="21"/>
+                <w:szCs w:val="21"/>
+              </w:rPr>
+              <w:t xml:space="preserve">UI </w:t>
+            </w:r>
+            <w:r>
+              <w:rPr>
+                <w:rFonts w:ascii="Calibri" w:hAnsi="Calibri" w:cs="Calibri"/>
+                <w:sz w:val="21"/>
+                <w:szCs w:val="21"/>
+              </w:rPr>
+              <w:t xml:space="preserve">menu </w:t>
+            </w:r>
+            <w:r>
+              <w:rPr>
+                <w:rFonts w:ascii="Calibri" w:hAnsi="Calibri" w:cs="Calibri"/>
+                <w:sz w:val="21"/>
+                <w:szCs w:val="21"/>
+              </w:rPr>
+              <w:t xml:space="preserve">to select Level 1 or Level 2 (placeholder) implemented into </w:t>
+            </w:r>
+            <w:r>
+              <w:rPr>
+                <w:rFonts w:ascii="Calibri" w:hAnsi="Calibri" w:cs="Calibri"/>
+                <w:sz w:val="21"/>
+                <w:szCs w:val="21"/>
+              </w:rPr>
+              <w:t>prototype, with empty spaces for later levels.</w:t>
+            </w:r>
+            <w:r>
+              <w:rPr>
+                <w:rFonts w:ascii="Calibri" w:hAnsi="Calibri" w:cs="Calibri"/>
+                <w:sz w:val="21"/>
+                <w:szCs w:val="21"/>
+              </w:rPr>
+              <w:t xml:space="preserve"> </w:t>
+            </w:r>
+          </w:p>
+          <w:p>
+            <w:pPr>
+              <w:rPr>
+                <w:rFonts w:ascii="Calibri" w:hAnsi="Calibri" w:cs="Calibri"/>
+                <w:sz w:val="21"/>
+                <w:szCs w:val="21"/>
+              </w:rPr>
+            </w:pPr>
+          </w:p>
+          <w:p>
+            <w:pPr>
+              <w:rPr>
+                <w:rFonts w:ascii="Calibri" w:hAnsi="Calibri" w:cs="Calibri"/>
+              </w:rPr>
+            </w:pPr>
+            <w:r>
+              <w:rPr>
+                <w:rFonts w:ascii="Calibri" w:hAnsi="Calibri" w:cs="Calibri"/>
+                <w:sz w:val="21"/>
+                <w:szCs w:val="21"/>
+              </w:rPr>
+              <w:t>2 basic models of inanimate objects</w:t>
+            </w:r>
+          </w:p>
+        </w:tc>
+        <w:tc>
+          <w:tcPr>
+            <w:tcW w:w="1881" w:type="dxa"/>
+          </w:tcPr>
+          <w:p>
+            <w:pPr>
+              <w:rPr>
+                <w:rFonts w:ascii="Calibri" w:hAnsi="Calibri" w:cs="Calibri"/>
+                <w:sz w:val="20"/>
+                <w:szCs w:val="20"/>
+              </w:rPr>
+            </w:pPr>
+            <w:r>
+              <w:rPr>
+                <w:rFonts w:ascii="Calibri" w:hAnsi="Calibri" w:cs="Calibri"/>
+                <w:sz w:val="20"/>
+                <w:szCs w:val="20"/>
+              </w:rPr>
+              <w:t xml:space="preserve">See feedback document #1 for improvements implemented. </w:t>
+            </w:r>
+          </w:p>
+          <w:p>
+            <w:pPr>
+              <w:rPr>
+                <w:rFonts w:ascii="Calibri" w:hAnsi="Calibri" w:cs="Calibri"/>
+              </w:rPr>
+            </w:pPr>
+            <w:r>
+              <w:rPr>
+                <w:rFonts w:ascii="Calibri" w:hAnsi="Calibri" w:cs="Calibri"/>
+              </w:rPr>
+              <w:t>Skipping.</w:t>
+            </w:r>
+          </w:p>
+          <w:p>
+            <w:pPr>
+              <w:rPr>
+                <w:rFonts w:ascii="Calibri" w:hAnsi="Calibri" w:cs="Calibri"/>
+              </w:rPr>
+            </w:pPr>
+          </w:p>
+          <w:p>
+            <w:pPr>
+              <w:rPr>
+                <w:rFonts w:ascii="Calibri" w:hAnsi="Calibri" w:cs="Calibri"/>
+              </w:rPr>
+            </w:pPr>
+          </w:p>
+          <w:p>
+            <w:pPr>
+              <w:rPr>
+                <w:rFonts w:ascii="Calibri" w:hAnsi="Calibri" w:cs="Calibri"/>
+              </w:rPr>
+            </w:pPr>
+          </w:p>
+          <w:p>
+            <w:pPr>
+              <w:rPr>
+                <w:rFonts w:ascii="Calibri" w:hAnsi="Calibri" w:cs="Calibri"/>
+              </w:rPr>
+            </w:pPr>
             <w:bookmarkStart w:id="0" w:name="_GoBack"/>
             <w:bookmarkEnd w:id="0"/>
-            <w:r>
-              <w:rPr>
-                <w:rFonts w:ascii="Calibri" w:hAnsi="Calibri" w:cs="Calibri"/>
-                <w:sz w:val="21"/>
-                <w:szCs w:val="21"/>
-              </w:rPr>
-              <w:t xml:space="preserve"> complete</w:t>
-            </w:r>
-          </w:p>
-          <w:p>
-            <w:pPr>
-              <w:rPr>
-                <w:rFonts w:ascii="Calibri" w:hAnsi="Calibri" w:cs="Calibri"/>
-                <w:sz w:val="21"/>
-                <w:szCs w:val="21"/>
-              </w:rPr>
-            </w:pPr>
-          </w:p>
-          <w:p>
-            <w:pPr>
-              <w:rPr>
-                <w:rFonts w:ascii="Calibri" w:hAnsi="Calibri" w:cs="Calibri"/>
-                <w:sz w:val="21"/>
-                <w:szCs w:val="21"/>
-              </w:rPr>
-            </w:pPr>
-            <w:r>
-              <w:rPr>
-                <w:rFonts w:ascii="Calibri" w:hAnsi="Calibri" w:cs="Calibri"/>
-                <w:sz w:val="21"/>
-                <w:szCs w:val="21"/>
-              </w:rPr>
-              <w:t>Skeleton</w:t>
-            </w:r>
-            <w:r>
-              <w:rPr>
-                <w:rFonts w:ascii="Calibri" w:hAnsi="Calibri" w:cs="Calibri"/>
-                <w:sz w:val="21"/>
-                <w:szCs w:val="21"/>
-              </w:rPr>
-              <w:t xml:space="preserve"> of level 1 is </w:t>
-            </w:r>
-            <w:r>
-              <w:rPr>
-                <w:rFonts w:ascii="Calibri" w:hAnsi="Calibri" w:cs="Calibri"/>
-                <w:sz w:val="21"/>
-                <w:szCs w:val="21"/>
-              </w:rPr>
-              <w:t>completed, but still have many scripts to write</w:t>
-            </w:r>
-            <w:r>
-              <w:rPr>
-                <w:rFonts w:ascii="Calibri" w:hAnsi="Calibri" w:cs="Calibri"/>
-                <w:sz w:val="21"/>
-                <w:szCs w:val="21"/>
-              </w:rPr>
-              <w:t>.</w:t>
-            </w:r>
-          </w:p>
-          <w:p>
-            <w:pPr>
-              <w:rPr>
-                <w:rFonts w:ascii="Calibri" w:hAnsi="Calibri" w:cs="Calibri"/>
-                <w:sz w:val="21"/>
-                <w:szCs w:val="21"/>
-              </w:rPr>
-            </w:pPr>
-            <w:r>
-              <w:rPr>
-                <w:rFonts w:ascii="Calibri" w:hAnsi="Calibri" w:cs="Calibri"/>
-                <w:sz w:val="21"/>
-                <w:szCs w:val="21"/>
-              </w:rPr>
-              <w:t xml:space="preserve"> </w:t>
-            </w:r>
-          </w:p>
-          <w:p>
-            <w:pPr>
-              <w:rPr>
-                <w:rFonts w:ascii="Calibri" w:hAnsi="Calibri" w:cs="Calibri"/>
-                <w:sz w:val="21"/>
-                <w:szCs w:val="21"/>
-              </w:rPr>
-            </w:pPr>
-            <w:r>
-              <w:rPr>
-                <w:rFonts w:ascii="Calibri" w:hAnsi="Calibri" w:cs="Calibri"/>
-                <w:sz w:val="21"/>
-                <w:szCs w:val="21"/>
-              </w:rPr>
-              <w:t xml:space="preserve">Feedback Document #1 completed. </w:t>
-            </w:r>
-          </w:p>
-          <w:p>
-            <w:pPr>
-              <w:rPr>
-                <w:rFonts w:ascii="Calibri" w:hAnsi="Calibri" w:cs="Calibri"/>
-                <w:sz w:val="21"/>
-                <w:szCs w:val="21"/>
-              </w:rPr>
-            </w:pPr>
-          </w:p>
-          <w:p>
-            <w:pPr>
-              <w:rPr>
-                <w:rFonts w:ascii="Calibri" w:hAnsi="Calibri" w:cs="Calibri"/>
-              </w:rPr>
-            </w:pPr>
-          </w:p>
-        </w:tc>
-      </w:tr>
-      <w:tr>
-        <w:tc>
-          <w:tcPr>
-            <w:tcW w:w="1387" w:type="dxa"/>
-          </w:tcPr>
-          <w:p>
-            <w:pPr>
-              <w:spacing w:line="480" w:lineRule="auto"/>
-              <w:jc w:val="both"/>
-              <w:rPr>
-                <w:rFonts w:ascii="Calibri" w:hAnsi="Calibri" w:cs="Calibri"/>
-              </w:rPr>
-            </w:pPr>
-            <w:r>
-              <w:rPr>
-                <w:rFonts w:ascii="Calibri" w:hAnsi="Calibri" w:cs="Calibri"/>
-              </w:rPr>
-              <w:lastRenderedPageBreak/>
-              <w:t>10/14/19</w:t>
-            </w:r>
-          </w:p>
-        </w:tc>
-        <w:tc>
-          <w:tcPr>
-            <w:tcW w:w="1547" w:type="dxa"/>
-          </w:tcPr>
-          <w:p>
-            <w:pPr>
-              <w:spacing w:line="480" w:lineRule="auto"/>
-              <w:jc w:val="both"/>
-              <w:rPr>
-                <w:rFonts w:ascii="Calibri" w:hAnsi="Calibri" w:cs="Calibri"/>
-                <w:b/>
-                <w:bCs/>
-              </w:rPr>
-            </w:pPr>
-            <w:r>
-              <w:rPr>
-                <w:rFonts w:ascii="Calibri" w:hAnsi="Calibri" w:cs="Calibri"/>
-                <w:b/>
-                <w:bCs/>
-              </w:rPr>
-              <w:t>10/28/19</w:t>
-            </w:r>
-          </w:p>
-        </w:tc>
-        <w:tc>
-          <w:tcPr>
-            <w:tcW w:w="2765" w:type="dxa"/>
-          </w:tcPr>
-          <w:p>
-            <w:pPr>
-              <w:rPr>
-                <w:rFonts w:ascii="Calibri" w:hAnsi="Calibri" w:cs="Calibri"/>
-                <w:sz w:val="21"/>
-                <w:szCs w:val="21"/>
-              </w:rPr>
-            </w:pPr>
-            <w:r>
-              <w:rPr>
-                <w:rFonts w:ascii="Calibri" w:hAnsi="Calibri" w:cs="Calibri"/>
-                <w:sz w:val="21"/>
-                <w:szCs w:val="21"/>
-              </w:rPr>
-              <w:t xml:space="preserve">Implement feedback from previous sprint, if necessary. </w:t>
-            </w:r>
-          </w:p>
-          <w:p>
-            <w:pPr>
-              <w:rPr>
-                <w:rFonts w:ascii="Calibri" w:hAnsi="Calibri" w:cs="Calibri"/>
-                <w:sz w:val="21"/>
-                <w:szCs w:val="21"/>
-              </w:rPr>
-            </w:pPr>
-          </w:p>
-          <w:p>
-            <w:pPr>
-              <w:rPr>
-                <w:rFonts w:ascii="Calibri" w:hAnsi="Calibri" w:cs="Calibri"/>
-                <w:sz w:val="21"/>
-                <w:szCs w:val="21"/>
-              </w:rPr>
-            </w:pPr>
-            <w:r>
-              <w:rPr>
-                <w:rFonts w:ascii="Calibri" w:hAnsi="Calibri" w:cs="Calibri"/>
-                <w:sz w:val="21"/>
-                <w:szCs w:val="21"/>
-              </w:rPr>
-              <w:t>Continue working on designing the story progression of levels and the role of different NPCS.</w:t>
-            </w:r>
-          </w:p>
-          <w:p>
-            <w:pPr>
-              <w:rPr>
-                <w:rFonts w:ascii="Calibri" w:hAnsi="Calibri" w:cs="Calibri"/>
-              </w:rPr>
-            </w:pPr>
-          </w:p>
-          <w:p>
-            <w:pPr>
-              <w:rPr>
-                <w:rFonts w:ascii="Calibri" w:hAnsi="Calibri" w:cs="Calibri"/>
-                <w:sz w:val="21"/>
-                <w:szCs w:val="21"/>
-              </w:rPr>
-            </w:pPr>
-            <w:r>
-              <w:rPr>
-                <w:rFonts w:ascii="Calibri" w:hAnsi="Calibri" w:cs="Calibri"/>
-                <w:sz w:val="21"/>
-                <w:szCs w:val="21"/>
-              </w:rPr>
-              <w:t>Build UI for selecting Levels</w:t>
-            </w:r>
-          </w:p>
-          <w:p>
-            <w:pPr>
-              <w:rPr>
-                <w:rFonts w:ascii="Calibri" w:hAnsi="Calibri" w:cs="Calibri"/>
-              </w:rPr>
-            </w:pPr>
-          </w:p>
-          <w:p>
-            <w:pPr>
-              <w:rPr>
-                <w:rFonts w:ascii="Calibri" w:hAnsi="Calibri" w:cs="Calibri"/>
-                <w:sz w:val="21"/>
-                <w:szCs w:val="21"/>
-              </w:rPr>
-            </w:pPr>
-          </w:p>
-          <w:p>
-            <w:pPr>
-              <w:rPr>
-                <w:rFonts w:ascii="Calibri" w:hAnsi="Calibri" w:cs="Calibri"/>
-                <w:sz w:val="21"/>
-                <w:szCs w:val="21"/>
-              </w:rPr>
-            </w:pPr>
-          </w:p>
-          <w:p>
-            <w:pPr>
-              <w:rPr>
-                <w:rFonts w:ascii="Calibri" w:hAnsi="Calibri" w:cs="Calibri"/>
-                <w:sz w:val="21"/>
-                <w:szCs w:val="21"/>
-              </w:rPr>
-            </w:pPr>
-          </w:p>
-          <w:p>
-            <w:pPr>
-              <w:rPr>
-                <w:rFonts w:ascii="Calibri" w:hAnsi="Calibri" w:cs="Calibri"/>
-                <w:sz w:val="21"/>
-                <w:szCs w:val="21"/>
-              </w:rPr>
-            </w:pPr>
-          </w:p>
-          <w:p>
-            <w:pPr>
-              <w:rPr>
-                <w:rFonts w:ascii="Calibri" w:hAnsi="Calibri" w:cs="Calibri"/>
-                <w:sz w:val="21"/>
-                <w:szCs w:val="21"/>
-              </w:rPr>
-            </w:pPr>
-          </w:p>
-          <w:p>
-            <w:pPr>
-              <w:rPr>
-                <w:rFonts w:ascii="Calibri" w:hAnsi="Calibri" w:cs="Calibri"/>
-                <w:sz w:val="21"/>
-                <w:szCs w:val="21"/>
-              </w:rPr>
-            </w:pPr>
-            <w:r>
-              <w:rPr>
-                <w:rFonts w:ascii="Calibri" w:hAnsi="Calibri" w:cs="Calibri"/>
-                <w:sz w:val="21"/>
-                <w:szCs w:val="21"/>
-              </w:rPr>
-              <w:t>Start learning blender</w:t>
-            </w:r>
-          </w:p>
-          <w:p>
-            <w:pPr>
-              <w:rPr>
-                <w:rFonts w:ascii="Calibri" w:hAnsi="Calibri" w:cs="Calibri"/>
-              </w:rPr>
-            </w:pPr>
-          </w:p>
-        </w:tc>
-        <w:tc>
-          <w:tcPr>
-            <w:tcW w:w="2495" w:type="dxa"/>
-          </w:tcPr>
-          <w:p>
-            <w:pPr>
-              <w:rPr>
-                <w:rFonts w:ascii="Calibri" w:hAnsi="Calibri" w:cs="Calibri"/>
-                <w:sz w:val="21"/>
-                <w:szCs w:val="21"/>
-              </w:rPr>
-            </w:pPr>
-            <w:r>
-              <w:rPr>
-                <w:rFonts w:ascii="Calibri" w:hAnsi="Calibri" w:cs="Calibri"/>
-                <w:sz w:val="21"/>
-                <w:szCs w:val="21"/>
-              </w:rPr>
-              <w:t xml:space="preserve">Game with improvements implemented, if necessary. </w:t>
-            </w:r>
-          </w:p>
-          <w:p>
-            <w:pPr>
-              <w:rPr>
-                <w:rFonts w:ascii="Calibri" w:hAnsi="Calibri" w:cs="Calibri"/>
-                <w:sz w:val="21"/>
-                <w:szCs w:val="21"/>
-              </w:rPr>
-            </w:pPr>
-          </w:p>
-          <w:p>
-            <w:pPr>
-              <w:rPr>
-                <w:rFonts w:ascii="Calibri" w:hAnsi="Calibri" w:cs="Calibri"/>
-                <w:sz w:val="21"/>
-                <w:szCs w:val="21"/>
-              </w:rPr>
-            </w:pPr>
-            <w:r>
-              <w:rPr>
-                <w:rFonts w:ascii="Calibri" w:hAnsi="Calibri" w:cs="Calibri"/>
-                <w:sz w:val="21"/>
-                <w:szCs w:val="21"/>
-              </w:rPr>
-              <w:t xml:space="preserve">A </w:t>
-            </w:r>
-            <w:r>
-              <w:rPr>
-                <w:rFonts w:ascii="Calibri" w:hAnsi="Calibri" w:cs="Calibri"/>
-                <w:sz w:val="21"/>
-                <w:szCs w:val="21"/>
-              </w:rPr>
-              <w:t>complete</w:t>
-            </w:r>
-            <w:r>
-              <w:rPr>
-                <w:rFonts w:ascii="Calibri" w:hAnsi="Calibri" w:cs="Calibri"/>
-                <w:sz w:val="21"/>
-                <w:szCs w:val="21"/>
-              </w:rPr>
-              <w:t xml:space="preserve"> drawing or diagram demonstrating the story progression and characters. </w:t>
-            </w:r>
-          </w:p>
-          <w:p>
-            <w:pPr>
-              <w:rPr>
-                <w:rFonts w:ascii="Calibri" w:hAnsi="Calibri" w:cs="Calibri"/>
-              </w:rPr>
-            </w:pPr>
-          </w:p>
-          <w:p>
-            <w:pPr>
-              <w:rPr>
-                <w:rFonts w:ascii="Calibri" w:hAnsi="Calibri" w:cs="Calibri"/>
-                <w:sz w:val="21"/>
-                <w:szCs w:val="21"/>
-              </w:rPr>
-            </w:pPr>
-            <w:r>
-              <w:rPr>
-                <w:rFonts w:ascii="Calibri" w:hAnsi="Calibri" w:cs="Calibri"/>
-                <w:sz w:val="21"/>
-                <w:szCs w:val="21"/>
-              </w:rPr>
-              <w:t xml:space="preserve">UI </w:t>
-            </w:r>
-            <w:r>
-              <w:rPr>
-                <w:rFonts w:ascii="Calibri" w:hAnsi="Calibri" w:cs="Calibri"/>
-                <w:sz w:val="21"/>
-                <w:szCs w:val="21"/>
-              </w:rPr>
-              <w:t xml:space="preserve">menu </w:t>
-            </w:r>
-            <w:r>
-              <w:rPr>
-                <w:rFonts w:ascii="Calibri" w:hAnsi="Calibri" w:cs="Calibri"/>
-                <w:sz w:val="21"/>
-                <w:szCs w:val="21"/>
-              </w:rPr>
-              <w:t xml:space="preserve">to select Level 1 or Level 2 (placeholder) implemented into </w:t>
-            </w:r>
-            <w:r>
-              <w:rPr>
-                <w:rFonts w:ascii="Calibri" w:hAnsi="Calibri" w:cs="Calibri"/>
-                <w:sz w:val="21"/>
-                <w:szCs w:val="21"/>
-              </w:rPr>
-              <w:t>prototype, with empty spaces for later levels.</w:t>
-            </w:r>
-            <w:r>
-              <w:rPr>
-                <w:rFonts w:ascii="Calibri" w:hAnsi="Calibri" w:cs="Calibri"/>
-                <w:sz w:val="21"/>
-                <w:szCs w:val="21"/>
-              </w:rPr>
-              <w:t xml:space="preserve"> </w:t>
-            </w:r>
-          </w:p>
-          <w:p>
-            <w:pPr>
-              <w:rPr>
-                <w:rFonts w:ascii="Calibri" w:hAnsi="Calibri" w:cs="Calibri"/>
-                <w:sz w:val="21"/>
-                <w:szCs w:val="21"/>
-              </w:rPr>
-            </w:pPr>
-          </w:p>
-          <w:p>
-            <w:pPr>
-              <w:rPr>
-                <w:rFonts w:ascii="Calibri" w:hAnsi="Calibri" w:cs="Calibri"/>
-              </w:rPr>
-            </w:pPr>
-            <w:r>
-              <w:rPr>
-                <w:rFonts w:ascii="Calibri" w:hAnsi="Calibri" w:cs="Calibri"/>
-                <w:sz w:val="21"/>
-                <w:szCs w:val="21"/>
-              </w:rPr>
-              <w:t>2 basic models of inanimate objects</w:t>
-            </w:r>
-          </w:p>
-        </w:tc>
-        <w:tc>
-          <w:tcPr>
-            <w:tcW w:w="1881" w:type="dxa"/>
-          </w:tcPr>
-          <w:p>
-            <w:pPr>
-              <w:rPr>
-                <w:rFonts w:ascii="Calibri" w:hAnsi="Calibri" w:cs="Calibri"/>
-              </w:rPr>
-            </w:pPr>
-            <w:r>
-              <w:rPr>
-                <w:rFonts w:ascii="Calibri" w:hAnsi="Calibri" w:cs="Calibri"/>
-              </w:rPr>
-              <w:t xml:space="preserve">See feedback document #1 for improvements implemented. </w:t>
-            </w:r>
           </w:p>
         </w:tc>
       </w:tr>

</xml_diff>

<commit_message>
Closes #34 and closes #36
</commit_message>
<xml_diff>
--- a/Documents/WorkingTimeline.docx
+++ b/Documents/WorkingTimeline.docx
@@ -1796,8 +1796,53 @@
                 <w:rFonts w:ascii="Calibri" w:hAnsi="Calibri" w:cs="Calibri"/>
               </w:rPr>
             </w:pPr>
-            <w:bookmarkStart w:id="0" w:name="_GoBack"/>
-            <w:bookmarkEnd w:id="0"/>
+          </w:p>
+          <w:p>
+            <w:pPr>
+              <w:rPr>
+                <w:rFonts w:ascii="Calibri" w:hAnsi="Calibri" w:cs="Calibri"/>
+              </w:rPr>
+            </w:pPr>
+            <w:r>
+              <w:rPr>
+                <w:rFonts w:ascii="Calibri" w:hAnsi="Calibri" w:cs="Calibri"/>
+              </w:rPr>
+              <w:t>UI menu complete</w:t>
+            </w:r>
+          </w:p>
+          <w:p>
+            <w:pPr>
+              <w:rPr>
+                <w:rFonts w:ascii="Calibri" w:hAnsi="Calibri" w:cs="Calibri"/>
+              </w:rPr>
+            </w:pPr>
+          </w:p>
+          <w:p>
+            <w:pPr>
+              <w:rPr>
+                <w:rFonts w:ascii="Calibri" w:hAnsi="Calibri" w:cs="Calibri"/>
+              </w:rPr>
+            </w:pPr>
+          </w:p>
+          <w:p>
+            <w:pPr>
+              <w:rPr>
+                <w:rFonts w:ascii="Calibri" w:hAnsi="Calibri" w:cs="Calibri"/>
+              </w:rPr>
+            </w:pPr>
+          </w:p>
+          <w:p>
+            <w:pPr>
+              <w:rPr>
+                <w:rFonts w:ascii="Calibri" w:hAnsi="Calibri" w:cs="Calibri"/>
+              </w:rPr>
+            </w:pPr>
+            <w:r>
+              <w:rPr>
+                <w:rFonts w:ascii="Calibri" w:hAnsi="Calibri" w:cs="Calibri"/>
+              </w:rPr>
+              <w:t>1 basic model completed, good understand of blender basics</w:t>
+            </w:r>
           </w:p>
         </w:tc>
       </w:tr>
@@ -2256,6 +2301,8 @@
         </w:rPr>
         <w:t>Bonus: Gather feedback from Traveler's presentation</w:t>
       </w:r>
+      <w:bookmarkStart w:id="0" w:name="_GoBack"/>
+      <w:bookmarkEnd w:id="0"/>
     </w:p>
     <w:p>
       <w:pPr>
@@ -2452,41 +2499,51 @@
                 <w:sz w:val="21"/>
                 <w:szCs w:val="21"/>
               </w:rPr>
-              <w:t xml:space="preserve"> and 4</w:t>
-            </w:r>
-          </w:p>
-          <w:p>
-            <w:pPr>
-              <w:rPr>
-                <w:rFonts w:ascii="Calibri" w:hAnsi="Calibri" w:cs="Calibri"/>
-                <w:sz w:val="21"/>
-                <w:szCs w:val="21"/>
-              </w:rPr>
-            </w:pPr>
-          </w:p>
-          <w:p>
-            <w:pPr>
-              <w:rPr>
-                <w:rFonts w:ascii="Calibri" w:hAnsi="Calibri" w:cs="Calibri"/>
-                <w:sz w:val="21"/>
-                <w:szCs w:val="21"/>
-              </w:rPr>
-            </w:pPr>
-          </w:p>
-          <w:p>
-            <w:pPr>
-              <w:rPr>
-                <w:rFonts w:ascii="Calibri" w:hAnsi="Calibri" w:cs="Calibri"/>
-                <w:sz w:val="21"/>
-                <w:szCs w:val="21"/>
-              </w:rPr>
-            </w:pPr>
-            <w:r>
-              <w:rPr>
-                <w:rFonts w:ascii="Calibri" w:hAnsi="Calibri" w:cs="Calibri"/>
-                <w:sz w:val="21"/>
-                <w:szCs w:val="21"/>
-              </w:rPr>
+              <w:t xml:space="preserve"> </w:t>
+            </w:r>
+            <w:r>
+              <w:rPr>
+                <w:rFonts w:ascii="Calibri" w:hAnsi="Calibri" w:cs="Calibri"/>
+                <w:strike/>
+                <w:sz w:val="21"/>
+                <w:szCs w:val="21"/>
+              </w:rPr>
+              <w:t>and 4</w:t>
+            </w:r>
+          </w:p>
+          <w:p>
+            <w:pPr>
+              <w:rPr>
+                <w:rFonts w:ascii="Calibri" w:hAnsi="Calibri" w:cs="Calibri"/>
+                <w:sz w:val="21"/>
+                <w:szCs w:val="21"/>
+              </w:rPr>
+            </w:pPr>
+          </w:p>
+          <w:p>
+            <w:pPr>
+              <w:rPr>
+                <w:rFonts w:ascii="Calibri" w:hAnsi="Calibri" w:cs="Calibri"/>
+                <w:sz w:val="21"/>
+                <w:szCs w:val="21"/>
+              </w:rPr>
+            </w:pPr>
+          </w:p>
+          <w:p>
+            <w:pPr>
+              <w:rPr>
+                <w:rFonts w:ascii="Calibri" w:hAnsi="Calibri" w:cs="Calibri"/>
+                <w:sz w:val="21"/>
+                <w:szCs w:val="21"/>
+              </w:rPr>
+            </w:pPr>
+            <w:r>
+              <w:rPr>
+                <w:rFonts w:ascii="Calibri" w:hAnsi="Calibri" w:cs="Calibri"/>
+                <w:sz w:val="21"/>
+                <w:szCs w:val="21"/>
+              </w:rPr>
+              <w:lastRenderedPageBreak/>
               <w:t>Practice with Blender.</w:t>
             </w:r>
           </w:p>
@@ -2509,32 +2566,51 @@
                 <w:sz w:val="21"/>
                 <w:szCs w:val="21"/>
               </w:rPr>
-              <w:t xml:space="preserve">Prototype including levels 3 and 4 and the final boss. </w:t>
-            </w:r>
-          </w:p>
-          <w:p>
-            <w:pPr>
-              <w:rPr>
-                <w:rFonts w:ascii="Calibri" w:hAnsi="Calibri" w:cs="Calibri"/>
-                <w:sz w:val="21"/>
-                <w:szCs w:val="21"/>
-              </w:rPr>
-            </w:pPr>
-          </w:p>
-          <w:p>
-            <w:pPr>
-              <w:rPr>
-                <w:rFonts w:ascii="Calibri" w:hAnsi="Calibri" w:cs="Calibri"/>
-                <w:sz w:val="21"/>
-                <w:szCs w:val="21"/>
-              </w:rPr>
-            </w:pPr>
-            <w:r>
-              <w:rPr>
-                <w:rFonts w:ascii="Calibri" w:hAnsi="Calibri" w:cs="Calibri"/>
-                <w:sz w:val="21"/>
-                <w:szCs w:val="21"/>
-              </w:rPr>
+              <w:lastRenderedPageBreak/>
+              <w:t xml:space="preserve">Prototype including levels 3 </w:t>
+            </w:r>
+            <w:r>
+              <w:rPr>
+                <w:rFonts w:ascii="Calibri" w:hAnsi="Calibri" w:cs="Calibri"/>
+                <w:strike/>
+                <w:sz w:val="21"/>
+                <w:szCs w:val="21"/>
+              </w:rPr>
+              <w:t>and 4</w:t>
+            </w:r>
+            <w:r>
+              <w:rPr>
+                <w:rFonts w:ascii="Calibri" w:hAnsi="Calibri" w:cs="Calibri"/>
+                <w:sz w:val="21"/>
+                <w:szCs w:val="21"/>
+              </w:rPr>
+              <w:t xml:space="preserve"> and the final boss. </w:t>
+            </w:r>
+          </w:p>
+          <w:p>
+            <w:pPr>
+              <w:rPr>
+                <w:rFonts w:ascii="Calibri" w:hAnsi="Calibri" w:cs="Calibri"/>
+                <w:sz w:val="21"/>
+                <w:szCs w:val="21"/>
+              </w:rPr>
+            </w:pPr>
+          </w:p>
+          <w:p>
+            <w:pPr>
+              <w:rPr>
+                <w:rFonts w:ascii="Calibri" w:hAnsi="Calibri" w:cs="Calibri"/>
+                <w:sz w:val="21"/>
+                <w:szCs w:val="21"/>
+              </w:rPr>
+            </w:pPr>
+            <w:r>
+              <w:rPr>
+                <w:rFonts w:ascii="Calibri" w:hAnsi="Calibri" w:cs="Calibri"/>
+                <w:sz w:val="21"/>
+                <w:szCs w:val="21"/>
+              </w:rPr>
+              <w:lastRenderedPageBreak/>
               <w:t>Modeled and rigged Player Character.</w:t>
             </w:r>
           </w:p>
@@ -2569,7 +2645,6 @@
               <w:rPr>
                 <w:rFonts w:ascii="Calibri" w:hAnsi="Calibri" w:cs="Calibri"/>
               </w:rPr>
-              <w:lastRenderedPageBreak/>
               <w:t>1/27/20</w:t>
             </w:r>
           </w:p>
@@ -2663,7 +2738,26 @@
                 <w:szCs w:val="21"/>
                 <w:highlight w:val="yellow"/>
               </w:rPr>
-              <w:t>Gather feedback on levels 3, 4,</w:t>
+              <w:t>Gather feedback on levels 3</w:t>
+            </w:r>
+            <w:r>
+              <w:rPr>
+                <w:rFonts w:ascii="Calibri" w:hAnsi="Calibri" w:cs="Calibri"/>
+                <w:strike/>
+                <w:sz w:val="21"/>
+                <w:szCs w:val="21"/>
+                <w:highlight w:val="yellow"/>
+              </w:rPr>
+              <w:t>, 4</w:t>
+            </w:r>
+            <w:r>
+              <w:rPr>
+                <w:rFonts w:ascii="Calibri" w:hAnsi="Calibri" w:cs="Calibri"/>
+                <w:sz w:val="21"/>
+                <w:szCs w:val="21"/>
+                <w:highlight w:val="yellow"/>
+              </w:rPr>
+              <w:t>,</w:t>
             </w:r>
             <w:r>
               <w:rPr>

</xml_diff>